<commit_message>
[Testing] Updated system tests and the actual results.
</commit_message>
<xml_diff>
--- a/PackScheduler/project_docs/StudentDirectory_STP.docx
+++ b/PackScheduler/project_docs/StudentDirectory_STP.docx
@@ -69,7 +69,6 @@
           <w:lang w:val="en-US"/>
         </w:rPr>
       </w:pPr>
-      <w:proofErr w:type="gramStart"/>
       <w:r>
         <w:rPr>
           <w:rFonts w:ascii="Consolas" w:hAnsi="Consolas" w:cs="Consolas"/>
@@ -88,17 +87,7 @@
           <w:szCs w:val="20"/>
           <w:lang w:val="en-US"/>
         </w:rPr>
-        <w:t>,King</w:t>
-      </w:r>
-      <w:proofErr w:type="gramEnd"/>
-      <w:r>
-        <w:rPr>
-          <w:rFonts w:ascii="Consolas" w:hAnsi="Consolas" w:cs="Consolas"/>
-          <w:sz w:val="20"/>
-          <w:szCs w:val="20"/>
-          <w:lang w:val="en-US"/>
-        </w:rPr>
-        <w:t>,</w:t>
+        <w:t>,King,</w:t>
       </w:r>
       <w:r>
         <w:rPr>
@@ -134,7 +123,6 @@
           <w:lang w:val="en-US"/>
         </w:rPr>
       </w:pPr>
-      <w:proofErr w:type="gramStart"/>
       <w:r>
         <w:rPr>
           <w:rFonts w:ascii="Consolas" w:hAnsi="Consolas" w:cs="Consolas"/>
@@ -166,7 +154,6 @@
         </w:rPr>
         <w:t>Schwartz</w:t>
       </w:r>
-      <w:proofErr w:type="gramEnd"/>
       <w:r>
         <w:rPr>
           <w:rFonts w:ascii="Consolas" w:hAnsi="Consolas" w:cs="Consolas"/>
@@ -230,7 +217,6 @@
           <w:lang w:val="en-US"/>
         </w:rPr>
       </w:pPr>
-      <w:proofErr w:type="gramStart"/>
       <w:r>
         <w:rPr>
           <w:rFonts w:ascii="Consolas" w:hAnsi="Consolas" w:cs="Consolas"/>
@@ -262,7 +248,6 @@
         </w:rPr>
         <w:t>Hansen</w:t>
       </w:r>
-      <w:proofErr w:type="gramEnd"/>
       <w:r>
         <w:rPr>
           <w:rFonts w:ascii="Consolas" w:hAnsi="Consolas" w:cs="Consolas"/>
@@ -326,7 +311,6 @@
           <w:lang w:val="en-US"/>
         </w:rPr>
       </w:pPr>
-      <w:proofErr w:type="gramStart"/>
       <w:r>
         <w:rPr>
           <w:rFonts w:ascii="Consolas" w:hAnsi="Consolas" w:cs="Consolas"/>
@@ -345,17 +329,7 @@
           <w:szCs w:val="20"/>
           <w:lang w:val="en-US"/>
         </w:rPr>
-        <w:t>,Austin</w:t>
-      </w:r>
-      <w:proofErr w:type="gramEnd"/>
-      <w:r>
-        <w:rPr>
-          <w:rFonts w:ascii="Consolas" w:hAnsi="Consolas" w:cs="Consolas"/>
-          <w:sz w:val="20"/>
-          <w:szCs w:val="20"/>
-          <w:lang w:val="en-US"/>
-        </w:rPr>
-        <w:t>,</w:t>
+        <w:t>,Austin,</w:t>
       </w:r>
       <w:r>
         <w:rPr>
@@ -411,7 +385,6 @@
           <w:lang w:val="en-US"/>
         </w:rPr>
       </w:pPr>
-      <w:proofErr w:type="gramStart"/>
       <w:r>
         <w:rPr>
           <w:rFonts w:ascii="Consolas" w:hAnsi="Consolas" w:cs="Consolas"/>
@@ -443,7 +416,6 @@
         </w:rPr>
         <w:t>Brennan</w:t>
       </w:r>
-      <w:proofErr w:type="gramEnd"/>
       <w:r>
         <w:rPr>
           <w:rFonts w:ascii="Consolas" w:hAnsi="Consolas" w:cs="Consolas"/>
@@ -507,25 +479,14 @@
           <w:lang w:val="en-US"/>
         </w:rPr>
       </w:pPr>
-      <w:proofErr w:type="gramStart"/>
-      <w:r>
-        <w:rPr>
-          <w:rFonts w:ascii="Consolas" w:hAnsi="Consolas" w:cs="Consolas"/>
-          <w:sz w:val="20"/>
-          <w:szCs w:val="20"/>
-          <w:lang w:val="en-US"/>
-        </w:rPr>
-        <w:t>Emerald,Frost</w:t>
-      </w:r>
-      <w:proofErr w:type="gramEnd"/>
-      <w:r>
-        <w:rPr>
-          <w:rFonts w:ascii="Consolas" w:hAnsi="Consolas" w:cs="Consolas"/>
-          <w:sz w:val="20"/>
-          <w:szCs w:val="20"/>
-          <w:lang w:val="en-US"/>
-        </w:rPr>
-        <w:t>,</w:t>
+      <w:r>
+        <w:rPr>
+          <w:rFonts w:ascii="Consolas" w:hAnsi="Consolas" w:cs="Consolas"/>
+          <w:sz w:val="20"/>
+          <w:szCs w:val="20"/>
+          <w:lang w:val="en-US"/>
+        </w:rPr>
+        <w:t>Emerald,Frost,</w:t>
       </w:r>
       <w:r>
         <w:rPr>
@@ -581,7 +542,6 @@
           <w:lang w:val="en-US"/>
         </w:rPr>
       </w:pPr>
-      <w:proofErr w:type="gramStart"/>
       <w:r>
         <w:rPr>
           <w:rFonts w:ascii="Consolas" w:hAnsi="Consolas" w:cs="Consolas"/>
@@ -602,7 +562,6 @@
         </w:rPr>
         <w:t>Berg</w:t>
       </w:r>
-      <w:proofErr w:type="gramEnd"/>
       <w:r>
         <w:rPr>
           <w:rFonts w:ascii="Consolas" w:hAnsi="Consolas" w:cs="Consolas"/>
@@ -666,7 +625,6 @@
           <w:lang w:val="en-US"/>
         </w:rPr>
       </w:pPr>
-      <w:proofErr w:type="gramStart"/>
       <w:r>
         <w:rPr>
           <w:rFonts w:ascii="Consolas" w:hAnsi="Consolas" w:cs="Consolas"/>
@@ -685,17 +643,7 @@
           <w:szCs w:val="20"/>
           <w:lang w:val="en-US"/>
         </w:rPr>
-        <w:t>,Stone</w:t>
-      </w:r>
-      <w:proofErr w:type="gramEnd"/>
-      <w:r>
-        <w:rPr>
-          <w:rFonts w:ascii="Consolas" w:hAnsi="Consolas" w:cs="Consolas"/>
-          <w:sz w:val="20"/>
-          <w:szCs w:val="20"/>
-          <w:lang w:val="en-US"/>
-        </w:rPr>
-        <w:t>,</w:t>
+        <w:t>,Stone,</w:t>
       </w:r>
       <w:r>
         <w:rPr>
@@ -751,7 +699,6 @@
           <w:lang w:val="en-US"/>
         </w:rPr>
       </w:pPr>
-      <w:proofErr w:type="gramStart"/>
       <w:r>
         <w:rPr>
           <w:rFonts w:ascii="Consolas" w:hAnsi="Consolas" w:cs="Consolas"/>
@@ -783,7 +730,6 @@
         </w:rPr>
         <w:t>Hicks</w:t>
       </w:r>
-      <w:proofErr w:type="gramEnd"/>
       <w:r>
         <w:rPr>
           <w:rFonts w:ascii="Consolas" w:hAnsi="Consolas" w:cs="Consolas"/>
@@ -843,7 +789,6 @@
           <w:lang w:val="en-US"/>
         </w:rPr>
       </w:pPr>
-      <w:proofErr w:type="gramStart"/>
       <w:r>
         <w:rPr>
           <w:rFonts w:ascii="Consolas" w:hAnsi="Consolas" w:cs="Consolas"/>
@@ -864,7 +809,6 @@
         </w:rPr>
         <w:t>Nolan</w:t>
       </w:r>
-      <w:proofErr w:type="gramEnd"/>
       <w:r>
         <w:rPr>
           <w:rFonts w:ascii="Consolas" w:hAnsi="Consolas" w:cs="Consolas"/>
@@ -951,7 +895,6 @@
           <w:lang w:val="en-US"/>
         </w:rPr>
       </w:pPr>
-      <w:proofErr w:type="gramStart"/>
       <w:r>
         <w:rPr>
           <w:rFonts w:ascii="Consolas" w:hAnsi="Consolas" w:cs="Consolas"/>
@@ -972,7 +915,6 @@
         </w:rPr>
         <w:t>zking</w:t>
       </w:r>
-      <w:proofErr w:type="gramEnd"/>
       <w:r>
         <w:rPr>
           <w:rFonts w:ascii="Consolas" w:hAnsi="Consolas" w:cs="Consolas"/>
@@ -996,7 +938,6 @@
           <w:lang w:val="en-US"/>
         </w:rPr>
       </w:pPr>
-      <w:proofErr w:type="gramStart"/>
       <w:r>
         <w:rPr>
           <w:rFonts w:ascii="Consolas" w:hAnsi="Consolas" w:cs="Consolas"/>
@@ -1017,7 +958,6 @@
         </w:rPr>
         <w:t>,,</w:t>
       </w:r>
-      <w:proofErr w:type="gramEnd"/>
       <w:r>
         <w:rPr>
           <w:rFonts w:ascii="Consolas" w:hAnsi="Consolas" w:cs="Consolas"/>
@@ -1052,7 +992,6 @@
           <w:lang w:val="en-US"/>
         </w:rPr>
       </w:pPr>
-      <w:proofErr w:type="gramStart"/>
       <w:r>
         <w:rPr>
           <w:rFonts w:ascii="Consolas" w:hAnsi="Consolas" w:cs="Consolas"/>
@@ -1071,17 +1010,7 @@
           <w:szCs w:val="20"/>
           <w:lang w:val="en-US"/>
         </w:rPr>
-        <w:t>,King</w:t>
-      </w:r>
-      <w:proofErr w:type="gramEnd"/>
-      <w:r>
-        <w:rPr>
-          <w:rFonts w:ascii="Consolas" w:hAnsi="Consolas" w:cs="Consolas"/>
-          <w:sz w:val="20"/>
-          <w:szCs w:val="20"/>
-          <w:lang w:val="en-US"/>
-        </w:rPr>
-        <w:t>,orci.Donec@ametmassaQuisque.com,MMlS+rEiw/l1nwKm2Vw3WLJGtP7iOZV7LU/uRuJhcMQ=,15</w:t>
+        <w:t>,King,orci.Donec@ametmassaQuisque.com,MMlS+rEiw/l1nwKm2Vw3WLJGtP7iOZV7LU/uRuJhcMQ=,15</w:t>
       </w:r>
     </w:p>
     <w:p>
@@ -1097,7 +1026,6 @@
           <w:lang w:val="en-US"/>
         </w:rPr>
       </w:pPr>
-      <w:proofErr w:type="gramStart"/>
       <w:r>
         <w:rPr>
           <w:rFonts w:ascii="Consolas" w:hAnsi="Consolas" w:cs="Consolas"/>
@@ -1116,17 +1044,7 @@
           <w:szCs w:val="20"/>
           <w:lang w:val="en-US"/>
         </w:rPr>
-        <w:t>,King</w:t>
-      </w:r>
-      <w:proofErr w:type="gramEnd"/>
-      <w:r>
-        <w:rPr>
-          <w:rFonts w:ascii="Consolas" w:hAnsi="Consolas" w:cs="Consolas"/>
-          <w:sz w:val="20"/>
-          <w:szCs w:val="20"/>
-          <w:lang w:val="en-US"/>
-        </w:rPr>
-        <w:t>,</w:t>
+        <w:t>,King,</w:t>
       </w:r>
       <w:r>
         <w:rPr>
@@ -1162,7 +1080,6 @@
           <w:lang w:val="en-US"/>
         </w:rPr>
       </w:pPr>
-      <w:proofErr w:type="gramStart"/>
       <w:r>
         <w:rPr>
           <w:rFonts w:ascii="Consolas" w:hAnsi="Consolas" w:cs="Consolas"/>
@@ -1181,17 +1098,7 @@
           <w:szCs w:val="20"/>
           <w:lang w:val="en-US"/>
         </w:rPr>
-        <w:t>,King</w:t>
-      </w:r>
-      <w:proofErr w:type="gramEnd"/>
-      <w:r>
-        <w:rPr>
-          <w:rFonts w:ascii="Consolas" w:hAnsi="Consolas" w:cs="Consolas"/>
-          <w:sz w:val="20"/>
-          <w:szCs w:val="20"/>
-          <w:lang w:val="en-US"/>
-        </w:rPr>
-        <w:t>,</w:t>
+        <w:t>,King,</w:t>
       </w:r>
       <w:r>
         <w:rPr>
@@ -1215,7 +1122,6 @@
       </w:r>
     </w:p>
     <w:p>
-      <w:proofErr w:type="gramStart"/>
       <w:r>
         <w:rPr>
           <w:rFonts w:ascii="Consolas" w:hAnsi="Consolas" w:cs="Consolas"/>
@@ -1234,17 +1140,7 @@
           <w:szCs w:val="20"/>
           <w:lang w:val="en-US"/>
         </w:rPr>
-        <w:t>,King</w:t>
-      </w:r>
-      <w:proofErr w:type="gramEnd"/>
-      <w:r>
-        <w:rPr>
-          <w:rFonts w:ascii="Consolas" w:hAnsi="Consolas" w:cs="Consolas"/>
-          <w:sz w:val="20"/>
-          <w:szCs w:val="20"/>
-          <w:lang w:val="en-US"/>
-        </w:rPr>
-        <w:t>,</w:t>
+        <w:t>,King,</w:t>
       </w:r>
       <w:r>
         <w:rPr>
@@ -1532,15 +1428,7 @@
               <w:spacing w:line="240" w:lineRule="auto"/>
             </w:pPr>
             <w:r>
-              <w:t xml:space="preserve">Run </w:t>
-            </w:r>
-            <w:proofErr w:type="spellStart"/>
-            <w:r>
-              <w:t>StudentDirectoryPanel</w:t>
-            </w:r>
-            <w:proofErr w:type="spellEnd"/>
-            <w:r>
-              <w:t xml:space="preserve"> </w:t>
+              <w:t xml:space="preserve">Run StudentDirectoryPanel </w:t>
             </w:r>
           </w:p>
           <w:p>
@@ -1731,16 +1619,7 @@
               <w:spacing w:line="240" w:lineRule="auto"/>
             </w:pPr>
             <w:r>
-              <w:t xml:space="preserve">Test </w:t>
-            </w:r>
-            <w:r>
-              <w:t xml:space="preserve">2: </w:t>
-            </w:r>
-            <w:r>
-              <w:t xml:space="preserve">Load Student Directory </w:t>
-            </w:r>
-            <w:r>
-              <w:t>Nonexistent file</w:t>
+              <w:t>Test 2: Load Student Directory Nonexistent file</w:t>
             </w:r>
           </w:p>
         </w:tc>
@@ -1802,13 +1681,8 @@
               <w:spacing w:line="240" w:lineRule="auto"/>
             </w:pPr>
             <w:r>
-              <w:t xml:space="preserve">Run </w:t>
-            </w:r>
-            <w:proofErr w:type="spellStart"/>
-            <w:r>
-              <w:t>StudentDirectoryPanel</w:t>
-            </w:r>
-            <w:proofErr w:type="spellEnd"/>
+              <w:t>Run StudentDirectoryPanel</w:t>
+            </w:r>
           </w:p>
           <w:p>
             <w:pPr>
@@ -1852,10 +1726,7 @@
               <w:t xml:space="preserve">Load Student Directory </w:t>
             </w:r>
             <w:r>
-              <w:t xml:space="preserve">and </w:t>
-            </w:r>
-            <w:r>
-              <w:t>type “nonexistent.txt” and load file</w:t>
+              <w:t>and type “nonexistent.txt” and load file</w:t>
             </w:r>
           </w:p>
           <w:p>
@@ -2006,13 +1877,7 @@
               </w:rPr>
             </w:pPr>
             <w:r>
-              <w:t xml:space="preserve">A dialog should pop up and read “Unable to read file </w:t>
-            </w:r>
-            <w:r>
-              <w:t>C:\Users\Sahil Kanchan\.git\csc217-LR1-223-02\PackScheduler\test-files\</w:t>
-            </w:r>
-            <w:r>
-              <w:t>nonexistent.txt”.</w:t>
+              <w:t>A dialog should pop up and read “Unable to read file C:\Users\Sahil Kanchan\.git\csc217-LR1-223-02\PackScheduler\test-files\nonexistent.txt”.</w:t>
             </w:r>
           </w:p>
         </w:tc>
@@ -2104,15 +1969,7 @@
               <w:spacing w:line="240" w:lineRule="auto"/>
             </w:pPr>
             <w:r>
-              <w:t xml:space="preserve">Run </w:t>
-            </w:r>
-            <w:proofErr w:type="spellStart"/>
-            <w:r>
-              <w:t>StudentDirectoryPanel</w:t>
-            </w:r>
-            <w:proofErr w:type="spellEnd"/>
-            <w:r>
-              <w:t xml:space="preserve"> </w:t>
+              <w:t xml:space="preserve">Run StudentDirectoryPanel </w:t>
             </w:r>
           </w:p>
           <w:p>
@@ -2237,44 +2094,48 @@
               <w:spacing w:line="240" w:lineRule="auto"/>
             </w:pPr>
             <w:r>
-              <w:t>Student Directory table loads all the student records from course_records.txt. Should be displayed in the same order as the file.</w:t>
-            </w:r>
-          </w:p>
-          <w:p>
-            <w:pPr>
-              <w:widowControl w:val="0"/>
-              <w:pBdr>
-                <w:top w:val="nil"/>
-                <w:left w:val="nil"/>
-                <w:bottom w:val="nil"/>
-                <w:right w:val="nil"/>
-                <w:between w:val="nil"/>
-              </w:pBdr>
-              <w:spacing w:line="240" w:lineRule="auto"/>
-            </w:pPr>
-          </w:p>
-          <w:p>
-            <w:pPr>
-              <w:widowControl w:val="0"/>
-              <w:pBdr>
-                <w:top w:val="nil"/>
-                <w:left w:val="nil"/>
-                <w:bottom w:val="nil"/>
-                <w:right w:val="nil"/>
-                <w:between w:val="nil"/>
-              </w:pBdr>
-              <w:spacing w:line="240" w:lineRule="auto"/>
-            </w:pPr>
-            <w:r>
-              <w:t xml:space="preserve">First name, last name, id, email, </w:t>
-            </w:r>
-            <w:proofErr w:type="spellStart"/>
-            <w:r>
-              <w:t>hashedPw</w:t>
-            </w:r>
-            <w:proofErr w:type="spellEnd"/>
-            <w:r>
-              <w:t>, max credits</w:t>
+              <w:t xml:space="preserve">Student Directory table loads all the student records from </w:t>
+            </w:r>
+            <w:r>
+              <w:t>student</w:t>
+            </w:r>
+            <w:r>
+              <w:t xml:space="preserve">_records.txt. </w:t>
+            </w:r>
+            <w:r>
+              <w:t>The records should now be ordered alphabetically by last name, then first name, then id.</w:t>
+            </w:r>
+          </w:p>
+          <w:p>
+            <w:pPr>
+              <w:widowControl w:val="0"/>
+              <w:pBdr>
+                <w:top w:val="nil"/>
+                <w:left w:val="nil"/>
+                <w:bottom w:val="nil"/>
+                <w:right w:val="nil"/>
+                <w:between w:val="nil"/>
+              </w:pBdr>
+              <w:spacing w:line="240" w:lineRule="auto"/>
+            </w:pPr>
+          </w:p>
+          <w:p>
+            <w:pPr>
+              <w:widowControl w:val="0"/>
+              <w:pBdr>
+                <w:top w:val="nil"/>
+                <w:left w:val="nil"/>
+                <w:bottom w:val="nil"/>
+                <w:right w:val="nil"/>
+                <w:between w:val="nil"/>
+              </w:pBdr>
+              <w:spacing w:line="240" w:lineRule="auto"/>
+            </w:pPr>
+            <w:r>
+              <w:t xml:space="preserve">First name, last name, </w:t>
+            </w:r>
+            <w:r>
+              <w:t>and id of each student should be displayed.</w:t>
             </w:r>
           </w:p>
         </w:tc>
@@ -2302,10 +2163,7 @@
               <w:spacing w:line="240" w:lineRule="auto"/>
             </w:pPr>
             <w:r>
-              <w:t>Student Directory table loads all the student records from course_records.txt</w:t>
-            </w:r>
-            <w:r>
-              <w:t xml:space="preserve"> and is displayed in the same order as the file</w:t>
+              <w:t>Student_records.txt are loaded into the Student Directory table and the records are now order sequentially by alphabetical order with precedence first in the last name, then the first name, and lastly the id’s of all the students.</w:t>
             </w:r>
           </w:p>
           <w:p>
@@ -2337,15 +2195,7 @@
               </w:rPr>
             </w:pPr>
             <w:r>
-              <w:t xml:space="preserve">First name, last name, id, email, </w:t>
-            </w:r>
-            <w:proofErr w:type="spellStart"/>
-            <w:r>
-              <w:t>hashedPw</w:t>
-            </w:r>
-            <w:proofErr w:type="spellEnd"/>
-            <w:r>
-              <w:t>, max credits</w:t>
+              <w:t>First name, last name, and id’s of each student should be displayed in the Student Directory.</w:t>
             </w:r>
           </w:p>
         </w:tc>
@@ -2375,7 +2225,11 @@
               <w:spacing w:line="240" w:lineRule="auto"/>
             </w:pPr>
             <w:r>
-              <w:t>Test 4: New Student Directory</w:t>
+              <w:t xml:space="preserve">Test 4: New </w:t>
+            </w:r>
+            <w:r>
+              <w:lastRenderedPageBreak/>
+              <w:t>Student Directory</w:t>
             </w:r>
           </w:p>
         </w:tc>
@@ -2403,6 +2257,7 @@
               <w:spacing w:line="240" w:lineRule="auto"/>
             </w:pPr>
             <w:r>
+              <w:lastRenderedPageBreak/>
               <w:t>Preconditions: Test 3 passed</w:t>
             </w:r>
           </w:p>
@@ -2438,6 +2293,7 @@
               <w:spacing w:line="240" w:lineRule="auto"/>
             </w:pPr>
             <w:r>
+              <w:lastRenderedPageBreak/>
               <w:t xml:space="preserve">Click </w:t>
             </w:r>
             <w:r>
@@ -2574,10 +2430,7 @@
               </w:rPr>
             </w:pPr>
             <w:r>
-              <w:t xml:space="preserve">Student Directory table </w:t>
-            </w:r>
-            <w:r>
-              <w:t>is empty</w:t>
+              <w:t>The student directory table is completely empty</w:t>
             </w:r>
           </w:p>
         </w:tc>
@@ -2795,15 +2648,7 @@
               <w:spacing w:line="240" w:lineRule="auto"/>
             </w:pPr>
             <w:r>
-              <w:t xml:space="preserve">A </w:t>
-            </w:r>
-            <w:proofErr w:type="gramStart"/>
-            <w:r>
-              <w:t>pop up</w:t>
-            </w:r>
-            <w:proofErr w:type="gramEnd"/>
-            <w:r>
-              <w:t xml:space="preserve"> dialog box says “Invalid password”</w:t>
+              <w:t>A pop up dialog box says “Invalid password”</w:t>
             </w:r>
           </w:p>
         </w:tc>
@@ -2836,13 +2681,8 @@
             <w:r>
               <w:t xml:space="preserve">A </w:t>
             </w:r>
-            <w:proofErr w:type="gramStart"/>
-            <w:r>
-              <w:t>pop up</w:t>
-            </w:r>
-            <w:proofErr w:type="gramEnd"/>
-            <w:r>
-              <w:t xml:space="preserve"> dialog box says “Invalid password”</w:t>
+            <w:r>
+              <w:t>pop-up message displays “Invalid password”</w:t>
             </w:r>
           </w:p>
         </w:tc>
@@ -2945,15 +2785,7 @@
               </w:r>
             </w:hyperlink>
             <w:r>
-              <w:t xml:space="preserve"> in </w:t>
-            </w:r>
-            <w:proofErr w:type="gramStart"/>
-            <w:r>
-              <w:t>Email</w:t>
-            </w:r>
-            <w:proofErr w:type="gramEnd"/>
-            <w:r>
-              <w:t>, “Password123” in Password, “password123” in Repeat Password, 16 in max credits</w:t>
+              <w:t xml:space="preserve"> in Email, “Password123” in Password, “password123” in Repeat Password, 16 in max credits</w:t>
             </w:r>
           </w:p>
           <w:p>
@@ -3085,15 +2917,7 @@
               <w:spacing w:line="240" w:lineRule="auto"/>
             </w:pPr>
             <w:r>
-              <w:t xml:space="preserve">A </w:t>
-            </w:r>
-            <w:proofErr w:type="gramStart"/>
-            <w:r>
-              <w:t>pop up</w:t>
-            </w:r>
-            <w:proofErr w:type="gramEnd"/>
-            <w:r>
-              <w:t xml:space="preserve"> dialog box says “Passwords do not match”</w:t>
+              <w:t>A pop up dialog box says “Passwords do not match”</w:t>
             </w:r>
           </w:p>
         </w:tc>
@@ -3124,15 +2948,13 @@
               </w:rPr>
             </w:pPr>
             <w:r>
-              <w:t xml:space="preserve">A </w:t>
-            </w:r>
-            <w:proofErr w:type="gramStart"/>
-            <w:r>
-              <w:t>pop up</w:t>
-            </w:r>
-            <w:proofErr w:type="gramEnd"/>
-            <w:r>
-              <w:t xml:space="preserve"> dialog box says “Passwords do not match”</w:t>
+              <w:t>A pop-up message displays “</w:t>
+            </w:r>
+            <w:r>
+              <w:t>Passwords do not match</w:t>
+            </w:r>
+            <w:r>
+              <w:t>”</w:t>
             </w:r>
           </w:p>
         </w:tc>
@@ -3164,6 +2986,9 @@
             <w:r>
               <w:t>Test 7: Add New Student</w:t>
             </w:r>
+            <w:r>
+              <w:t>s Ordered</w:t>
+            </w:r>
           </w:p>
         </w:tc>
         <w:tc>
@@ -3235,21 +3060,194 @@
               </w:r>
             </w:hyperlink>
             <w:r>
-              <w:t xml:space="preserve"> in </w:t>
-            </w:r>
-            <w:proofErr w:type="gramStart"/>
-            <w:r>
-              <w:t>Email</w:t>
-            </w:r>
-            <w:proofErr w:type="gramEnd"/>
-            <w:r>
-              <w:t>, “Password123” in Password, “</w:t>
-            </w:r>
-            <w:r>
-              <w:t>P</w:t>
-            </w:r>
-            <w:r>
-              <w:t>assword123” in Repeat Password, 16 in max credits</w:t>
+              <w:t xml:space="preserve"> in Email, “Password123” in Password, “Password123” in Repeat Password, 16 in max credits</w:t>
+            </w:r>
+          </w:p>
+          <w:p>
+            <w:pPr>
+              <w:pStyle w:val="ListParagraph"/>
+              <w:widowControl w:val="0"/>
+              <w:numPr>
+                <w:ilvl w:val="0"/>
+                <w:numId w:val="8"/>
+              </w:numPr>
+              <w:pBdr>
+                <w:top w:val="nil"/>
+                <w:left w:val="nil"/>
+                <w:bottom w:val="nil"/>
+                <w:right w:val="nil"/>
+                <w:between w:val="nil"/>
+              </w:pBdr>
+              <w:spacing w:line="240" w:lineRule="auto"/>
+            </w:pPr>
+            <w:r>
+              <w:t>Type “</w:t>
+            </w:r>
+            <w:r>
+              <w:t>Dan</w:t>
+            </w:r>
+            <w:r>
+              <w:t>” in First Name box, “</w:t>
+            </w:r>
+            <w:r>
+              <w:t>Byers</w:t>
+            </w:r>
+            <w:r>
+              <w:t>” in Last Name box, “</w:t>
+            </w:r>
+            <w:r>
+              <w:t>dbyers</w:t>
+            </w:r>
+            <w:r>
+              <w:t xml:space="preserve">” in ID, </w:t>
+            </w:r>
+            <w:hyperlink r:id="rId7" w:history="1">
+              <w:r>
+                <w:rPr>
+                  <w:rStyle w:val="Hyperlink"/>
+                </w:rPr>
+                <w:t>dbyers</w:t>
+              </w:r>
+              <w:r>
+                <w:rPr>
+                  <w:rStyle w:val="Hyperlink"/>
+                </w:rPr>
+                <w:t>@ncsu.edu</w:t>
+              </w:r>
+            </w:hyperlink>
+            <w:r>
+              <w:t xml:space="preserve"> in Email, “Password123” in Password, “Password123” in Repeat Password, 16 in max credits</w:t>
+            </w:r>
+          </w:p>
+          <w:p>
+            <w:pPr>
+              <w:pStyle w:val="ListParagraph"/>
+              <w:widowControl w:val="0"/>
+              <w:pBdr>
+                <w:top w:val="nil"/>
+                <w:left w:val="nil"/>
+                <w:bottom w:val="nil"/>
+                <w:right w:val="nil"/>
+                <w:between w:val="nil"/>
+              </w:pBdr>
+              <w:spacing w:line="240" w:lineRule="auto"/>
+            </w:pPr>
+          </w:p>
+          <w:p>
+            <w:pPr>
+              <w:pStyle w:val="ListParagraph"/>
+              <w:widowControl w:val="0"/>
+              <w:numPr>
+                <w:ilvl w:val="0"/>
+                <w:numId w:val="8"/>
+              </w:numPr>
+              <w:pBdr>
+                <w:top w:val="nil"/>
+                <w:left w:val="nil"/>
+                <w:bottom w:val="nil"/>
+                <w:right w:val="nil"/>
+                <w:between w:val="nil"/>
+              </w:pBdr>
+              <w:spacing w:line="240" w:lineRule="auto"/>
+            </w:pPr>
+            <w:r>
+              <w:t xml:space="preserve">Type </w:t>
+            </w:r>
+            <w:r>
+              <w:t>“Dan</w:t>
+            </w:r>
+            <w:r>
+              <w:t>” in First Name box, “</w:t>
+            </w:r>
+            <w:r>
+              <w:t>Byers</w:t>
+            </w:r>
+            <w:r>
+              <w:t>” in Last Name box, “</w:t>
+            </w:r>
+            <w:r>
+              <w:t>dbyers1</w:t>
+            </w:r>
+            <w:r>
+              <w:t xml:space="preserve">” in ID, </w:t>
+            </w:r>
+            <w:hyperlink r:id="rId8" w:history="1">
+              <w:r>
+                <w:rPr>
+                  <w:rStyle w:val="Hyperlink"/>
+                </w:rPr>
+                <w:t>skancha</w:t>
+              </w:r>
+              <w:r>
+                <w:rPr>
+                  <w:rStyle w:val="Hyperlink"/>
+                </w:rPr>
+                <w:t>@ncsu.edu</w:t>
+              </w:r>
+            </w:hyperlink>
+            <w:r>
+              <w:t xml:space="preserve"> in Email, “Password123” in Password, “Password123” in Repeat Password, 16 in max credits</w:t>
+            </w:r>
+          </w:p>
+          <w:p>
+            <w:pPr>
+              <w:pStyle w:val="ListParagraph"/>
+            </w:pPr>
+          </w:p>
+          <w:p>
+            <w:pPr>
+              <w:pStyle w:val="ListParagraph"/>
+              <w:widowControl w:val="0"/>
+              <w:numPr>
+                <w:ilvl w:val="0"/>
+                <w:numId w:val="8"/>
+              </w:numPr>
+              <w:pBdr>
+                <w:top w:val="nil"/>
+                <w:left w:val="nil"/>
+                <w:bottom w:val="nil"/>
+                <w:right w:val="nil"/>
+                <w:between w:val="nil"/>
+              </w:pBdr>
+              <w:spacing w:line="240" w:lineRule="auto"/>
+            </w:pPr>
+            <w:r>
+              <w:t>Type “</w:t>
+            </w:r>
+            <w:r>
+              <w:t>Geigh</w:t>
+            </w:r>
+            <w:r>
+              <w:t>” in First Name box, “</w:t>
+            </w:r>
+            <w:r>
+              <w:t>Neill</w:t>
+            </w:r>
+            <w:r>
+              <w:t>” in Last Name box, “</w:t>
+            </w:r>
+            <w:r>
+              <w:t>gneill</w:t>
+            </w:r>
+            <w:r>
+              <w:t xml:space="preserve">” in ID, </w:t>
+            </w:r>
+            <w:hyperlink r:id="rId9" w:history="1">
+              <w:r>
+                <w:rPr>
+                  <w:rStyle w:val="Hyperlink"/>
+                </w:rPr>
+                <w:t>gneill</w:t>
+              </w:r>
+              <w:r>
+                <w:rPr>
+                  <w:rStyle w:val="Hyperlink"/>
+                </w:rPr>
+                <w:t>@ncsu.edu</w:t>
+              </w:r>
+            </w:hyperlink>
+            <w:r>
+              <w:t xml:space="preserve"> in Email, “Password123” in Password, “Password123” in Repeat Password, 16 in max credits</w:t>
             </w:r>
           </w:p>
           <w:p>
@@ -3356,7 +3354,47 @@
             </w:pPr>
             <w:r>
               <w:lastRenderedPageBreak/>
-              <w:t>Student Directory table is updated with new student with the first name: John, last name: Byers, and student id: jbyer5</w:t>
+              <w:t xml:space="preserve">Student Directory table </w:t>
+            </w:r>
+            <w:r>
+              <w:t>should be</w:t>
+            </w:r>
+            <w:r>
+              <w:t xml:space="preserve"> updated with new </w:t>
+            </w:r>
+            <w:r>
+              <w:t>students ordered sequentially</w:t>
+            </w:r>
+            <w:r>
+              <w:t xml:space="preserve"> by </w:t>
+            </w:r>
+            <w:r>
+              <w:t>dby</w:t>
+            </w:r>
+            <w:r>
+              <w:t>er</w:t>
+            </w:r>
+            <w:r>
+              <w:t>s</w:t>
+            </w:r>
+            <w:r>
+              <w:t xml:space="preserve">, </w:t>
+            </w:r>
+            <w:r>
+              <w:t xml:space="preserve">dbyers1, </w:t>
+            </w:r>
+            <w:r>
+              <w:t>j</w:t>
+            </w:r>
+            <w:r>
+              <w:t>byer5</w:t>
+            </w:r>
+            <w:r>
+              <w:t xml:space="preserve">, gneill </w:t>
+            </w:r>
+            <w:r>
+              <w:lastRenderedPageBreak/>
+              <w:t>and there subsequent first and last names in that order.</w:t>
             </w:r>
           </w:p>
         </w:tc>
@@ -3387,13 +3425,24 @@
               </w:rPr>
             </w:pPr>
             <w:r>
-              <w:t xml:space="preserve">Student Directory table </w:t>
-            </w:r>
-            <w:r>
-              <w:t>has</w:t>
-            </w:r>
-            <w:r>
-              <w:t xml:space="preserve"> new student with the first name: John, last name: Byers, and student id: jbyer5</w:t>
+              <w:lastRenderedPageBreak/>
+              <w:t>Student Directory</w:t>
+            </w:r>
+            <w:r>
+              <w:t xml:space="preserve"> table now has the new students inside of it. The students are orde</w:t>
+            </w:r>
+            <w:r>
+              <w:t xml:space="preserve">red alphabetically by last name. </w:t>
+            </w:r>
+            <w:r>
+              <w:lastRenderedPageBreak/>
+              <w:t xml:space="preserve">The order is </w:t>
+            </w:r>
+            <w:r>
+              <w:t xml:space="preserve">dbyers, dbyers1, </w:t>
+            </w:r>
+            <w:r>
+              <w:t>jyber5, gneill, along with their first and last names in their designated areas on the table.</w:t>
             </w:r>
           </w:p>
         </w:tc>
@@ -3451,10 +3500,7 @@
               <w:spacing w:line="240" w:lineRule="auto"/>
             </w:pPr>
             <w:r>
-              <w:t xml:space="preserve">Preconditions: Test 3 </w:t>
-            </w:r>
-            <w:r>
-              <w:t>and 7 passed</w:t>
+              <w:t>Preconditions: Test 3 and 7 passed</w:t>
             </w:r>
           </w:p>
           <w:p>
@@ -3490,7 +3536,7 @@
             <w:r>
               <w:t xml:space="preserve">Type “John” in First Name box, “Byers” in Last Name box, “jbyer5” in ID, </w:t>
             </w:r>
-            <w:hyperlink r:id="rId7" w:history="1">
+            <w:hyperlink r:id="rId10" w:history="1">
               <w:r>
                 <w:rPr>
                   <w:rStyle w:val="Hyperlink"/>
@@ -3499,15 +3545,7 @@
               </w:r>
             </w:hyperlink>
             <w:r>
-              <w:t xml:space="preserve"> in </w:t>
-            </w:r>
-            <w:proofErr w:type="gramStart"/>
-            <w:r>
-              <w:t>Email</w:t>
-            </w:r>
-            <w:proofErr w:type="gramEnd"/>
-            <w:r>
-              <w:t>, “Password123” in Password, “Password123” in Repeat Password, 16 in max credits</w:t>
+              <w:t xml:space="preserve"> in Email, “Password123” in Password, “Password123” in Repeat Password, 16 in max credits</w:t>
             </w:r>
           </w:p>
           <w:p>
@@ -3626,15 +3664,8 @@
               <w:spacing w:line="240" w:lineRule="auto"/>
             </w:pPr>
             <w:r>
-              <w:t xml:space="preserve">A </w:t>
-            </w:r>
-            <w:proofErr w:type="gramStart"/>
-            <w:r>
-              <w:t>pop up</w:t>
-            </w:r>
-            <w:proofErr w:type="gramEnd"/>
-            <w:r>
-              <w:t xml:space="preserve"> dialog box says “Student already in system.”</w:t>
+              <w:lastRenderedPageBreak/>
+              <w:t>A pop up dialog box says “Student already in system.”</w:t>
             </w:r>
           </w:p>
         </w:tc>
@@ -3667,13 +3698,8 @@
             <w:r>
               <w:t xml:space="preserve">A </w:t>
             </w:r>
-            <w:proofErr w:type="gramStart"/>
-            <w:r>
-              <w:t>pop up</w:t>
-            </w:r>
-            <w:proofErr w:type="gramEnd"/>
-            <w:r>
-              <w:t xml:space="preserve"> dialog box says “Student already in system.”</w:t>
+            <w:r>
+              <w:t>pop-up message displays “Student already in system.”</w:t>
             </w:r>
           </w:p>
         </w:tc>
@@ -3917,44 +3943,39 @@
               <w:spacing w:line="240" w:lineRule="auto"/>
             </w:pPr>
             <w:r>
-              <w:t xml:space="preserve">A </w:t>
-            </w:r>
-            <w:proofErr w:type="gramStart"/>
-            <w:r>
-              <w:t>pop up</w:t>
-            </w:r>
-            <w:proofErr w:type="gramEnd"/>
-            <w:r>
-              <w:t xml:space="preserve"> dialog box says “No student selected.”</w:t>
-            </w:r>
-          </w:p>
-          <w:p>
-            <w:pPr>
-              <w:widowControl w:val="0"/>
-              <w:pBdr>
-                <w:top w:val="nil"/>
-                <w:left w:val="nil"/>
-                <w:bottom w:val="nil"/>
-                <w:right w:val="nil"/>
-                <w:between w:val="nil"/>
-              </w:pBdr>
-              <w:spacing w:line="240" w:lineRule="auto"/>
-            </w:pPr>
-          </w:p>
-          <w:p>
-            <w:pPr>
-              <w:widowControl w:val="0"/>
-              <w:pBdr>
-                <w:top w:val="nil"/>
-                <w:left w:val="nil"/>
-                <w:bottom w:val="nil"/>
-                <w:right w:val="nil"/>
-                <w:between w:val="nil"/>
-              </w:pBdr>
-              <w:spacing w:line="240" w:lineRule="auto"/>
-            </w:pPr>
-            <w:r>
-              <w:t>John Byers still shows up on student directory</w:t>
+              <w:t>A pop up dialog box says “No student selected.”</w:t>
+            </w:r>
+          </w:p>
+          <w:p>
+            <w:pPr>
+              <w:widowControl w:val="0"/>
+              <w:pBdr>
+                <w:top w:val="nil"/>
+                <w:left w:val="nil"/>
+                <w:bottom w:val="nil"/>
+                <w:right w:val="nil"/>
+                <w:between w:val="nil"/>
+              </w:pBdr>
+              <w:spacing w:line="240" w:lineRule="auto"/>
+            </w:pPr>
+          </w:p>
+          <w:p>
+            <w:pPr>
+              <w:widowControl w:val="0"/>
+              <w:pBdr>
+                <w:top w:val="nil"/>
+                <w:left w:val="nil"/>
+                <w:bottom w:val="nil"/>
+                <w:right w:val="nil"/>
+                <w:between w:val="nil"/>
+              </w:pBdr>
+              <w:spacing w:line="240" w:lineRule="auto"/>
+            </w:pPr>
+            <w:r>
+              <w:t>All the students</w:t>
+            </w:r>
+            <w:r>
+              <w:t xml:space="preserve"> still shows up on student directory</w:t>
             </w:r>
           </w:p>
         </w:tc>
@@ -3982,15 +4003,13 @@
               <w:spacing w:line="240" w:lineRule="auto"/>
             </w:pPr>
             <w:r>
-              <w:t xml:space="preserve">A </w:t>
-            </w:r>
-            <w:proofErr w:type="gramStart"/>
-            <w:r>
-              <w:t>pop up</w:t>
-            </w:r>
-            <w:proofErr w:type="gramEnd"/>
-            <w:r>
-              <w:t xml:space="preserve"> dialog box says “No student selected.”</w:t>
+              <w:t>A pop-up message displays “</w:t>
+            </w:r>
+            <w:r>
+              <w:t>No student selected</w:t>
+            </w:r>
+            <w:r>
+              <w:t>.”</w:t>
             </w:r>
           </w:p>
           <w:p>
@@ -4022,10 +4041,7 @@
               </w:rPr>
             </w:pPr>
             <w:r>
-              <w:t xml:space="preserve">John Byers </w:t>
-            </w:r>
-            <w:r>
-              <w:t>jbyer5 is still in the student directory</w:t>
+              <w:t>All the students in the same order are shown in the student directory table.</w:t>
             </w:r>
           </w:p>
         </w:tc>
@@ -4055,11 +4071,7 @@
               <w:spacing w:line="240" w:lineRule="auto"/>
             </w:pPr>
             <w:r>
-              <w:t xml:space="preserve">Test 10: Remove </w:t>
-            </w:r>
-            <w:r>
-              <w:lastRenderedPageBreak/>
-              <w:t>Student</w:t>
+              <w:t>Test 10: Remove Student</w:t>
             </w:r>
           </w:p>
         </w:tc>
@@ -4087,7 +4099,6 @@
               <w:spacing w:line="240" w:lineRule="auto"/>
             </w:pPr>
             <w:r>
-              <w:lastRenderedPageBreak/>
               <w:t>Preconditions: Test 3 and 7 passed</w:t>
             </w:r>
           </w:p>
@@ -4122,8 +4133,16 @@
               <w:spacing w:line="240" w:lineRule="auto"/>
             </w:pPr>
             <w:r>
-              <w:lastRenderedPageBreak/>
-              <w:t>Select the first row in Student Directory table</w:t>
+              <w:t xml:space="preserve">Select the </w:t>
+            </w:r>
+            <w:r>
+              <w:t>second</w:t>
+            </w:r>
+            <w:r>
+              <w:t xml:space="preserve"> row </w:t>
+            </w:r>
+            <w:r>
+              <w:t>in Student Directory table</w:t>
             </w:r>
           </w:p>
           <w:p>
@@ -4249,12 +4268,25 @@
               <w:spacing w:line="240" w:lineRule="auto"/>
             </w:pPr>
             <w:r>
-              <w:lastRenderedPageBreak/>
-              <w:t xml:space="preserve">John Byers is removed from the table. Student Directory </w:t>
-            </w:r>
-            <w:r>
-              <w:lastRenderedPageBreak/>
-              <w:t>should be empty.</w:t>
+              <w:t>Dbyers1</w:t>
+            </w:r>
+            <w:r>
+              <w:t xml:space="preserve"> is removed from the table. Student Directory should </w:t>
+            </w:r>
+            <w:r>
+              <w:t xml:space="preserve">now display the students </w:t>
+            </w:r>
+            <w:r>
+              <w:t>dbyers</w:t>
+            </w:r>
+            <w:r>
+              <w:t>,</w:t>
+            </w:r>
+            <w:r>
+              <w:t xml:space="preserve"> jbyer5,</w:t>
+            </w:r>
+            <w:r>
+              <w:t xml:space="preserve"> gneill in that order.</w:t>
             </w:r>
           </w:p>
         </w:tc>
@@ -4285,24 +4317,19 @@
               </w:rPr>
             </w:pPr>
             <w:r>
-              <w:lastRenderedPageBreak/>
-              <w:t xml:space="preserve">John Byers </w:t>
-            </w:r>
-            <w:r>
-              <w:t>was</w:t>
-            </w:r>
-            <w:r>
-              <w:t xml:space="preserve"> removed from the table. Student Directory </w:t>
-            </w:r>
-            <w:r>
-              <w:t>is</w:t>
-            </w:r>
-            <w:r>
-              <w:t xml:space="preserve"> </w:t>
-            </w:r>
-            <w:r>
-              <w:lastRenderedPageBreak/>
-              <w:t>empty.</w:t>
+              <w:t xml:space="preserve">The student Sahil Kanchan is removed from the directory table and it now displays the students in the order </w:t>
+            </w:r>
+            <w:r>
+              <w:t xml:space="preserve">dbyers, </w:t>
+            </w:r>
+            <w:r>
+              <w:t>jbyer5</w:t>
+            </w:r>
+            <w:r>
+              <w:t>, gneill</w:t>
+            </w:r>
+            <w:r>
+              <w:t>.</w:t>
             </w:r>
           </w:p>
         </w:tc>
@@ -4404,7 +4431,13 @@
               <w:t xml:space="preserve">Load Student Directory </w:t>
             </w:r>
             <w:r>
-              <w:t>and load the file course_records.txt in test-files/</w:t>
+              <w:t xml:space="preserve">and load the file </w:t>
+            </w:r>
+            <w:r>
+              <w:t>student</w:t>
+            </w:r>
+            <w:r>
+              <w:t>_records.txt in test-files/</w:t>
             </w:r>
           </w:p>
           <w:p>
@@ -4562,80 +4595,59 @@
               <w:spacing w:line="240" w:lineRule="auto"/>
             </w:pPr>
             <w:r>
-              <w:t>Student Directory table loads all the student records from course_records.txt. Should be displayed in the same order as the fil</w:t>
-            </w:r>
-            <w:r>
-              <w:t xml:space="preserve">e - </w:t>
-            </w:r>
-            <w:r>
-              <w:t xml:space="preserve">First name, last name, id, email, </w:t>
-            </w:r>
-            <w:proofErr w:type="spellStart"/>
-            <w:r>
-              <w:t>hashedPw</w:t>
-            </w:r>
-            <w:proofErr w:type="spellEnd"/>
-            <w:r>
-              <w:t>, max credits</w:t>
-            </w:r>
-            <w:r>
-              <w:t>.</w:t>
-            </w:r>
-          </w:p>
-          <w:p>
-            <w:pPr>
-              <w:widowControl w:val="0"/>
-              <w:pBdr>
-                <w:top w:val="nil"/>
-                <w:left w:val="nil"/>
-                <w:bottom w:val="nil"/>
-                <w:right w:val="nil"/>
-                <w:between w:val="nil"/>
-              </w:pBdr>
-              <w:spacing w:line="240" w:lineRule="auto"/>
-            </w:pPr>
-          </w:p>
-          <w:p>
-            <w:pPr>
-              <w:widowControl w:val="0"/>
-              <w:pBdr>
-                <w:top w:val="nil"/>
-                <w:left w:val="nil"/>
-                <w:bottom w:val="nil"/>
-                <w:right w:val="nil"/>
-                <w:between w:val="nil"/>
-              </w:pBdr>
-              <w:spacing w:line="240" w:lineRule="auto"/>
-            </w:pPr>
-            <w:r>
-              <w:t>New Student Directory table should be same as course_records.txt since no changes were made to file when saved</w:t>
-            </w:r>
-          </w:p>
-          <w:p>
-            <w:pPr>
-              <w:widowControl w:val="0"/>
-              <w:pBdr>
-                <w:top w:val="nil"/>
-                <w:left w:val="nil"/>
-                <w:bottom w:val="nil"/>
-                <w:right w:val="nil"/>
-                <w:between w:val="nil"/>
-              </w:pBdr>
-              <w:spacing w:line="240" w:lineRule="auto"/>
-            </w:pPr>
-          </w:p>
-          <w:p>
-            <w:pPr>
-              <w:widowControl w:val="0"/>
-              <w:pBdr>
-                <w:top w:val="nil"/>
-                <w:left w:val="nil"/>
-                <w:bottom w:val="nil"/>
-                <w:right w:val="nil"/>
-                <w:between w:val="nil"/>
-              </w:pBdr>
-              <w:spacing w:line="240" w:lineRule="auto"/>
-            </w:pPr>
+              <w:lastRenderedPageBreak/>
+              <w:t xml:space="preserve">Student Directory table loads all the student records from </w:t>
+            </w:r>
+            <w:r>
+              <w:t>student</w:t>
+            </w:r>
+            <w:r>
+              <w:t xml:space="preserve">_records.txt. </w:t>
+            </w:r>
+            <w:r>
+              <w:t>The students s</w:t>
+            </w:r>
+            <w:r>
+              <w:t xml:space="preserve">hould be displayed in </w:t>
+            </w:r>
+            <w:r>
+              <w:t>alphabetical</w:t>
+            </w:r>
+            <w:r>
+              <w:t xml:space="preserve"> order </w:t>
+            </w:r>
+            <w:r>
+              <w:t>unlike the input file ordering.</w:t>
+            </w:r>
+            <w:r>
+              <w:t xml:space="preserve"> </w:t>
+            </w:r>
+          </w:p>
+          <w:p>
+            <w:pPr>
+              <w:widowControl w:val="0"/>
+              <w:pBdr>
+                <w:top w:val="nil"/>
+                <w:left w:val="nil"/>
+                <w:bottom w:val="nil"/>
+                <w:right w:val="nil"/>
+                <w:between w:val="nil"/>
+              </w:pBdr>
+              <w:spacing w:line="240" w:lineRule="auto"/>
+            </w:pPr>
+            <w:r>
+              <w:lastRenderedPageBreak/>
+              <w:t>In the new output file</w:t>
+            </w:r>
+            <w:r>
+              <w:t xml:space="preserve"> students </w:t>
+            </w:r>
+            <w:r>
+              <w:t xml:space="preserve">should be </w:t>
+            </w:r>
+            <w:r>
+              <w:t>listed in alphabetical order with primary precedence on last name, secondary precedence on first name, and tertiary precedence on the id of the student.</w:t>
+            </w:r>
           </w:p>
         </w:tc>
         <w:tc>
@@ -4662,80 +4674,32 @@
               <w:spacing w:line="240" w:lineRule="auto"/>
             </w:pPr>
             <w:r>
-              <w:t xml:space="preserve">Student Directory table loads all the student records from course_records.txt. Should be displayed in the same order as the file - First name, last name, id, email, </w:t>
-            </w:r>
-            <w:proofErr w:type="spellStart"/>
-            <w:r>
-              <w:t>hashedPw</w:t>
-            </w:r>
-            <w:proofErr w:type="spellEnd"/>
-            <w:r>
-              <w:t>, max credits.</w:t>
-            </w:r>
-          </w:p>
-          <w:p>
-            <w:pPr>
-              <w:widowControl w:val="0"/>
-              <w:pBdr>
-                <w:top w:val="nil"/>
-                <w:left w:val="nil"/>
-                <w:bottom w:val="nil"/>
-                <w:right w:val="nil"/>
-                <w:between w:val="nil"/>
-              </w:pBdr>
-              <w:spacing w:line="240" w:lineRule="auto"/>
-            </w:pPr>
-          </w:p>
-          <w:p>
-            <w:pPr>
-              <w:widowControl w:val="0"/>
-              <w:pBdr>
-                <w:top w:val="nil"/>
-                <w:left w:val="nil"/>
-                <w:bottom w:val="nil"/>
-                <w:right w:val="nil"/>
-                <w:between w:val="nil"/>
-              </w:pBdr>
-              <w:spacing w:line="240" w:lineRule="auto"/>
-            </w:pPr>
-            <w:r>
-              <w:t xml:space="preserve">New Student Directory table </w:t>
-            </w:r>
-            <w:r>
-              <w:t>is same as</w:t>
-            </w:r>
-            <w:r>
-              <w:t xml:space="preserve"> course_records.txt since no changes were made to file when saved</w:t>
-            </w:r>
-          </w:p>
-          <w:p>
-            <w:pPr>
-              <w:widowControl w:val="0"/>
-              <w:pBdr>
-                <w:top w:val="nil"/>
-                <w:left w:val="nil"/>
-                <w:bottom w:val="nil"/>
-                <w:right w:val="nil"/>
-                <w:between w:val="nil"/>
-              </w:pBdr>
-              <w:spacing w:line="240" w:lineRule="auto"/>
-            </w:pPr>
-          </w:p>
-          <w:p>
-            <w:pPr>
-              <w:widowControl w:val="0"/>
-              <w:pBdr>
-                <w:top w:val="nil"/>
-                <w:left w:val="nil"/>
-                <w:bottom w:val="nil"/>
-                <w:right w:val="nil"/>
-                <w:between w:val="nil"/>
-              </w:pBdr>
-              <w:spacing w:line="240" w:lineRule="auto"/>
-              <w:rPr>
-                <w:b/>
-              </w:rPr>
-            </w:pPr>
+              <w:lastRenderedPageBreak/>
+              <w:t>Student_records.txt is loaded into the student directory table</w:t>
+            </w:r>
+            <w:r>
+              <w:t xml:space="preserve">. </w:t>
+            </w:r>
+            <w:r>
+              <w:t xml:space="preserve">The students loaded into the directory table are alphabetically ordered by last name, then first name, then id. </w:t>
+            </w:r>
+          </w:p>
+          <w:p>
+            <w:pPr>
+              <w:widowControl w:val="0"/>
+              <w:pBdr>
+                <w:top w:val="nil"/>
+                <w:left w:val="nil"/>
+                <w:bottom w:val="nil"/>
+                <w:right w:val="nil"/>
+                <w:between w:val="nil"/>
+              </w:pBdr>
+              <w:spacing w:line="240" w:lineRule="auto"/>
+            </w:pPr>
+            <w:r>
+              <w:lastRenderedPageBreak/>
+              <w:t>The output file from saving is in alphabetical order and matches with the student ordering that was present when student_records.txt was loaded into the student directory table</w:t>
+            </w:r>
           </w:p>
         </w:tc>
       </w:tr>
@@ -4872,15 +4836,9 @@
               <w:spacing w:line="240" w:lineRule="auto"/>
             </w:pPr>
             <w:r>
-              <w:t xml:space="preserve">Type </w:t>
-            </w:r>
-            <w:r>
-              <w:t>nothing</w:t>
-            </w:r>
-            <w:r>
-              <w:t xml:space="preserve"> in First Name box, “Byers” in Last Name box, “jbyer5” in ID, </w:t>
-            </w:r>
-            <w:hyperlink r:id="rId8" w:history="1">
+              <w:t xml:space="preserve">Type nothing in First Name box, “Byers” in Last Name box, “jbyer5” in ID, </w:t>
+            </w:r>
+            <w:hyperlink r:id="rId11" w:history="1">
               <w:r>
                 <w:rPr>
                   <w:rStyle w:val="Hyperlink"/>
@@ -4889,15 +4847,7 @@
               </w:r>
             </w:hyperlink>
             <w:r>
-              <w:t xml:space="preserve"> in </w:t>
-            </w:r>
-            <w:proofErr w:type="gramStart"/>
-            <w:r>
-              <w:t>Email</w:t>
-            </w:r>
-            <w:proofErr w:type="gramEnd"/>
-            <w:r>
-              <w:t>, “Password123” in Password, “Password123” in Repeat Password, 16 in max credits</w:t>
+              <w:t xml:space="preserve"> in Email, “Password123” in Password, “Password123” in Repeat Password, 16 in max credits</w:t>
             </w:r>
           </w:p>
           <w:p>
@@ -5049,17 +4999,21 @@
               <w:spacing w:line="240" w:lineRule="auto"/>
             </w:pPr>
             <w:r>
-              <w:lastRenderedPageBreak/>
-              <w:t xml:space="preserve">A </w:t>
-            </w:r>
-            <w:proofErr w:type="gramStart"/>
-            <w:r>
-              <w:t>pop up</w:t>
-            </w:r>
-            <w:proofErr w:type="gramEnd"/>
-            <w:r>
-              <w:t xml:space="preserve"> dialog box says “Invalid first name”</w:t>
-            </w:r>
+              <w:t>A pop up dialog box says “Invalid first name”</w:t>
+            </w:r>
+          </w:p>
+          <w:p>
+            <w:pPr>
+              <w:widowControl w:val="0"/>
+              <w:pBdr>
+                <w:top w:val="nil"/>
+                <w:left w:val="nil"/>
+                <w:bottom w:val="nil"/>
+                <w:right w:val="nil"/>
+                <w:between w:val="nil"/>
+              </w:pBdr>
+              <w:spacing w:line="240" w:lineRule="auto"/>
+            </w:pPr>
           </w:p>
           <w:p>
             <w:pPr>
@@ -5102,16 +5056,33 @@
               <w:spacing w:line="240" w:lineRule="auto"/>
             </w:pPr>
             <w:r>
-              <w:t xml:space="preserve">A </w:t>
-            </w:r>
-            <w:proofErr w:type="gramStart"/>
-            <w:r>
-              <w:t>pop up</w:t>
-            </w:r>
-            <w:proofErr w:type="gramEnd"/>
-            <w:r>
-              <w:t xml:space="preserve"> dialog box says “Invalid first name”</w:t>
-            </w:r>
+              <w:t xml:space="preserve">A pop up </w:t>
+            </w:r>
+            <w:r>
+              <w:t>message</w:t>
+            </w:r>
+            <w:r>
+              <w:t xml:space="preserve"> </w:t>
+            </w:r>
+            <w:r>
+              <w:t>displ</w:t>
+            </w:r>
+            <w:r>
+              <w:t>ays “Invalid first name”</w:t>
+            </w:r>
+          </w:p>
+          <w:p>
+            <w:pPr>
+              <w:widowControl w:val="0"/>
+              <w:pBdr>
+                <w:top w:val="nil"/>
+                <w:left w:val="nil"/>
+                <w:bottom w:val="nil"/>
+                <w:right w:val="nil"/>
+                <w:between w:val="nil"/>
+              </w:pBdr>
+              <w:spacing w:line="240" w:lineRule="auto"/>
+            </w:pPr>
           </w:p>
           <w:p>
             <w:pPr>
@@ -5229,21 +5200,9 @@
               <w:spacing w:line="240" w:lineRule="auto"/>
             </w:pPr>
             <w:r>
-              <w:t xml:space="preserve">Type </w:t>
-            </w:r>
-            <w:r>
-              <w:t>“John”</w:t>
-            </w:r>
-            <w:r>
-              <w:t xml:space="preserve"> in First Name box, </w:t>
-            </w:r>
-            <w:r>
-              <w:t>Nothing</w:t>
-            </w:r>
-            <w:r>
-              <w:t xml:space="preserve"> in Last Name box, “jbyer5” in ID, </w:t>
-            </w:r>
-            <w:hyperlink r:id="rId9" w:history="1">
+              <w:t xml:space="preserve">Type “John” in First Name box, Nothing in Last Name box, “jbyer5” in ID, </w:t>
+            </w:r>
+            <w:hyperlink r:id="rId12" w:history="1">
               <w:r>
                 <w:rPr>
                   <w:rStyle w:val="Hyperlink"/>
@@ -5252,15 +5211,7 @@
               </w:r>
             </w:hyperlink>
             <w:r>
-              <w:t xml:space="preserve"> in </w:t>
-            </w:r>
-            <w:proofErr w:type="gramStart"/>
-            <w:r>
-              <w:t>Email</w:t>
-            </w:r>
-            <w:proofErr w:type="gramEnd"/>
-            <w:r>
-              <w:t>, “Password123” in Password, “Password123” in Repeat Password, 16 in max credits</w:t>
+              <w:t xml:space="preserve"> in Email, “Password123” in Password, “Password123” in Repeat Password, 16 in max credits</w:t>
             </w:r>
           </w:p>
           <w:p>
@@ -5412,21 +5363,8 @@
               <w:spacing w:line="240" w:lineRule="auto"/>
             </w:pPr>
             <w:r>
-              <w:t xml:space="preserve">A </w:t>
-            </w:r>
-            <w:proofErr w:type="gramStart"/>
-            <w:r>
-              <w:t>pop up</w:t>
-            </w:r>
-            <w:proofErr w:type="gramEnd"/>
-            <w:r>
-              <w:t xml:space="preserve"> dialog box says “Invalid </w:t>
-            </w:r>
-            <w:r>
-              <w:t>last</w:t>
-            </w:r>
-            <w:r>
-              <w:t xml:space="preserve"> name”</w:t>
+              <w:lastRenderedPageBreak/>
+              <w:t>A pop up dialog box says “Invalid last name”</w:t>
             </w:r>
           </w:p>
           <w:p>
@@ -5470,15 +5408,7 @@
               <w:spacing w:line="240" w:lineRule="auto"/>
             </w:pPr>
             <w:r>
-              <w:t xml:space="preserve">A </w:t>
-            </w:r>
-            <w:proofErr w:type="gramStart"/>
-            <w:r>
-              <w:t>pop up</w:t>
-            </w:r>
-            <w:proofErr w:type="gramEnd"/>
-            <w:r>
-              <w:t xml:space="preserve"> dialog box says “Invalid last name”</w:t>
+              <w:t>A pop up dialog box says “Invalid last name”</w:t>
             </w:r>
           </w:p>
           <w:p>
@@ -5527,16 +5457,7 @@
               <w:spacing w:line="240" w:lineRule="auto"/>
             </w:pPr>
             <w:r>
-              <w:t>Test 1</w:t>
-            </w:r>
-            <w:r>
-              <w:t>4</w:t>
-            </w:r>
-            <w:r>
-              <w:t xml:space="preserve">: Add Student Invalid </w:t>
-            </w:r>
-            <w:r>
-              <w:t>Id</w:t>
+              <w:t>Test 14: Add Student Invalid Id</w:t>
             </w:r>
           </w:p>
         </w:tc>
@@ -5603,21 +5524,9 @@
               <w:spacing w:line="240" w:lineRule="auto"/>
             </w:pPr>
             <w:r>
-              <w:t>Type “John” in First Name box,</w:t>
-            </w:r>
-            <w:r>
-              <w:t xml:space="preserve"> “Byers”</w:t>
-            </w:r>
-            <w:r>
-              <w:t xml:space="preserve"> in Last Name box, </w:t>
-            </w:r>
-            <w:r>
-              <w:t>nothing</w:t>
-            </w:r>
-            <w:r>
-              <w:t xml:space="preserve"> in ID, </w:t>
-            </w:r>
-            <w:hyperlink r:id="rId10" w:history="1">
+              <w:t xml:space="preserve">Type “John” in First Name box, “Byers” in Last Name box, nothing in ID, </w:t>
+            </w:r>
+            <w:hyperlink r:id="rId13" w:history="1">
               <w:r>
                 <w:rPr>
                   <w:rStyle w:val="Hyperlink"/>
@@ -5626,15 +5535,7 @@
               </w:r>
             </w:hyperlink>
             <w:r>
-              <w:t xml:space="preserve"> in </w:t>
-            </w:r>
-            <w:proofErr w:type="gramStart"/>
-            <w:r>
-              <w:t>Email</w:t>
-            </w:r>
-            <w:proofErr w:type="gramEnd"/>
-            <w:r>
-              <w:t>, “Password123” in Password, “Password123” in Repeat Password, 16 in max credits</w:t>
+              <w:t xml:space="preserve"> in Email, “Password123” in Password, “Password123” in Repeat Password, 16 in max credits</w:t>
             </w:r>
           </w:p>
           <w:p>
@@ -5732,7 +5633,6 @@
               <w:spacing w:line="240" w:lineRule="auto"/>
             </w:pPr>
             <w:r>
-              <w:lastRenderedPageBreak/>
               <w:t>Click OK</w:t>
             </w:r>
           </w:p>
@@ -5787,22 +5687,7 @@
               <w:spacing w:line="240" w:lineRule="auto"/>
             </w:pPr>
             <w:r>
-              <w:lastRenderedPageBreak/>
-              <w:t xml:space="preserve">A </w:t>
-            </w:r>
-            <w:proofErr w:type="gramStart"/>
-            <w:r>
-              <w:t>pop up</w:t>
-            </w:r>
-            <w:proofErr w:type="gramEnd"/>
-            <w:r>
-              <w:t xml:space="preserve"> dialog box says “Invalid </w:t>
-            </w:r>
-            <w:r>
-              <w:t>id</w:t>
-            </w:r>
-            <w:r>
-              <w:t>”</w:t>
+              <w:t>A pop up dialog box says “Invalid id”</w:t>
             </w:r>
           </w:p>
           <w:p>
@@ -5846,15 +5731,7 @@
               <w:spacing w:line="240" w:lineRule="auto"/>
             </w:pPr>
             <w:r>
-              <w:t xml:space="preserve">A </w:t>
-            </w:r>
-            <w:proofErr w:type="gramStart"/>
-            <w:r>
-              <w:t>pop up</w:t>
-            </w:r>
-            <w:proofErr w:type="gramEnd"/>
-            <w:r>
-              <w:t xml:space="preserve"> dialog box says “Invalid id”</w:t>
+              <w:t>A pop up dialog box says “Invalid id”</w:t>
             </w:r>
           </w:p>
           <w:p>
@@ -5903,16 +5780,7 @@
               <w:spacing w:line="240" w:lineRule="auto"/>
             </w:pPr>
             <w:r>
-              <w:t>Test 1</w:t>
-            </w:r>
-            <w:r>
-              <w:t>5</w:t>
-            </w:r>
-            <w:r>
-              <w:t xml:space="preserve">: Add Student </w:t>
-            </w:r>
-            <w:r>
-              <w:t>Invalid Email</w:t>
+              <w:t>Test 15: Add Student Invalid Email</w:t>
             </w:r>
           </w:p>
         </w:tc>
@@ -5979,15 +5847,9 @@
               <w:spacing w:line="240" w:lineRule="auto"/>
             </w:pPr>
             <w:r>
-              <w:t xml:space="preserve">Type “John” in First Name box, </w:t>
-            </w:r>
-            <w:r>
-              <w:t>“Byers”</w:t>
-            </w:r>
-            <w:r>
-              <w:t xml:space="preserve"> in Last Name box, “jbyer5” in ID, </w:t>
-            </w:r>
-            <w:hyperlink r:id="rId11" w:history="1">
+              <w:t xml:space="preserve">Type “John” in First Name box, “Byers” in Last Name box, “jbyer5” in ID, </w:t>
+            </w:r>
+            <w:hyperlink r:id="rId14" w:history="1">
               <w:r>
                 <w:rPr>
                   <w:rStyle w:val="Hyperlink"/>
@@ -5996,15 +5858,7 @@
               </w:r>
             </w:hyperlink>
             <w:r>
-              <w:t xml:space="preserve"> in </w:t>
-            </w:r>
-            <w:proofErr w:type="gramStart"/>
-            <w:r>
-              <w:t>Email</w:t>
-            </w:r>
-            <w:proofErr w:type="gramEnd"/>
-            <w:r>
-              <w:t>, “Password123” in Password, “Password123” in Repeat Password, 16 in max credits</w:t>
+              <w:t xml:space="preserve"> in Email, “Password123” in Password, “Password123” in Repeat Password, 16 in max credits</w:t>
             </w:r>
           </w:p>
           <w:p>
@@ -6102,6 +5956,7 @@
               <w:spacing w:line="240" w:lineRule="auto"/>
             </w:pPr>
             <w:r>
+              <w:lastRenderedPageBreak/>
               <w:t>Click OK</w:t>
             </w:r>
           </w:p>
@@ -6156,21 +6011,8 @@
               <w:spacing w:line="240" w:lineRule="auto"/>
             </w:pPr>
             <w:r>
-              <w:t xml:space="preserve">A </w:t>
-            </w:r>
-            <w:proofErr w:type="gramStart"/>
-            <w:r>
-              <w:t>pop up</w:t>
-            </w:r>
-            <w:proofErr w:type="gramEnd"/>
-            <w:r>
-              <w:t xml:space="preserve"> dialog box says “Invalid </w:t>
-            </w:r>
-            <w:r>
-              <w:t>email</w:t>
-            </w:r>
-            <w:r>
-              <w:t>”</w:t>
+              <w:lastRenderedPageBreak/>
+              <w:t>A pop up dialog box says “Invalid email”</w:t>
             </w:r>
           </w:p>
           <w:p>
@@ -6214,15 +6056,7 @@
               <w:spacing w:line="240" w:lineRule="auto"/>
             </w:pPr>
             <w:r>
-              <w:t xml:space="preserve">A </w:t>
-            </w:r>
-            <w:proofErr w:type="gramStart"/>
-            <w:r>
-              <w:t>pop up</w:t>
-            </w:r>
-            <w:proofErr w:type="gramEnd"/>
-            <w:r>
-              <w:t xml:space="preserve"> dialog box says “Invalid email”</w:t>
+              <w:t>A pop up dialog box says “Invalid email”</w:t>
             </w:r>
           </w:p>
           <w:p>

</xml_diff>